<commit_message>
updating directions to at POC and specify units
</commit_message>
<xml_diff>
--- a/data-package/inputs/swat-wildfire-modules/wildfire-doc-module-directions.docx
+++ b/data-package/inputs/swat-wildfire-modules/wildfire-doc-module-directions.docx
@@ -4,6 +4,7 @@
   <w:body>
     <w:p>
       <w:pPr>
+        <w:spacing w:after="0"/>
         <w:jc w:val="center"/>
         <w:rPr>
           <w:b/>
@@ -34,7 +35,6 @@
         <w:t xml:space="preserve"> Kang </w:t>
       </w:r>
     </w:p>
-    <w:p/>
     <w:p>
       <w:r>
         <w:t>These directions are used to run dissolved organic carbon (DOC) and/or wildfire simulations in the Soil and Water Assessment Tool (SWAT) model based on the attached swat modules (swat_wildfire_doc_mgL.exe and swat_wildfire_doc_kg.exe). These modules are modified versions of SWAT version 664.</w:t>
@@ -137,10 +137,7 @@
         <w:t>The DOC module works by borrowing existing SWAT parameters for carbon parameters</w:t>
       </w:r>
       <w:r>
-        <w:t xml:space="preserve">. See below for a description of the borrowed parameters. </w:t>
-      </w:r>
-      <w:r>
-        <w:t>For more details on DOC parameters see Du et al. 2020.</w:t>
+        <w:t>. See below for a description of the borrowed parameters. For more details on DOC parameters see Du et al. 2020.</w:t>
       </w:r>
     </w:p>
     <w:tbl>
@@ -631,19 +628,13 @@
         </w:numPr>
       </w:pPr>
       <w:r>
-        <w:t xml:space="preserve">You’ll want to update the default value for each of these borrowed parameters to prevent errors, the easiest way to do this is using the model.in file from the SWAT-CUP software with swat-edit.exe </w:t>
-      </w:r>
-      <w:r>
-        <w:t>(</w:t>
+        <w:t>You’ll want to update the default value for each of these borrowed parameters to prevent errors, the easiest way to do this is using the model.in file from the SWAT-CUP software with swat-edit.exe (</w:t>
       </w:r>
       <w:r>
         <w:t>2W2E GmbH</w:t>
       </w:r>
       <w:r>
-        <w:t xml:space="preserve"> 2019)</w:t>
-      </w:r>
-      <w:r>
-        <w:t xml:space="preserve">. </w:t>
+        <w:t xml:space="preserve"> 2019). </w:t>
       </w:r>
     </w:p>
     <w:p>
@@ -675,14 +666,14 @@
         <w:tblLook w:val="04A0" w:firstRow="1" w:lastRow="0" w:firstColumn="1" w:lastColumn="0" w:noHBand="0" w:noVBand="1"/>
       </w:tblPr>
       <w:tblGrid>
-        <w:gridCol w:w="4062"/>
+        <w:gridCol w:w="4247"/>
         <w:gridCol w:w="1878"/>
         <w:gridCol w:w="1890"/>
       </w:tblGrid>
       <w:tr>
         <w:tc>
           <w:tcPr>
-            <w:tcW w:w="4062" w:type="dxa"/>
+            <w:tcW w:w="4247" w:type="dxa"/>
           </w:tcPr>
           <w:p>
             <w:pPr>
@@ -750,7 +741,7 @@
       <w:tr>
         <w:tc>
           <w:tcPr>
-            <w:tcW w:w="4062" w:type="dxa"/>
+            <w:tcW w:w="4247" w:type="dxa"/>
           </w:tcPr>
           <w:p>
             <w:pPr>
@@ -758,7 +749,10 @@
               <w:ind w:left="0"/>
             </w:pPr>
             <w:r>
-              <w:t>Dissolved Organic Carbon (into reach)</w:t>
+              <w:t>Particulate</w:t>
+            </w:r>
+            <w:r>
+              <w:t xml:space="preserve"> Organic Carbon (into reach)</w:t>
             </w:r>
           </w:p>
         </w:tc>
@@ -772,7 +766,10 @@
               <w:ind w:left="0"/>
             </w:pPr>
             <w:r>
-              <w:t>33</w:t>
+              <w:t>3</w:t>
+            </w:r>
+            <w:r>
+              <w:t>1</w:t>
             </w:r>
           </w:p>
         </w:tc>
@@ -796,7 +793,7 @@
       <w:tr>
         <w:tc>
           <w:tcPr>
-            <w:tcW w:w="4062" w:type="dxa"/>
+            <w:tcW w:w="4247" w:type="dxa"/>
           </w:tcPr>
           <w:p>
             <w:pPr>
@@ -804,7 +801,10 @@
               <w:ind w:left="0"/>
             </w:pPr>
             <w:r>
-              <w:t>Dissolved Organic Carbon (out of reach)</w:t>
+              <w:t>Particulate</w:t>
+            </w:r>
+            <w:r>
+              <w:t xml:space="preserve"> Organic Carbon (out of reach)</w:t>
             </w:r>
           </w:p>
         </w:tc>
@@ -818,7 +818,10 @@
               <w:ind w:left="0"/>
             </w:pPr>
             <w:r>
-              <w:t>34</w:t>
+              <w:t>3</w:t>
+            </w:r>
+            <w:r>
+              <w:t>2</w:t>
             </w:r>
           </w:p>
         </w:tc>
@@ -833,7 +836,10 @@
             </w:pPr>
             <w:proofErr w:type="spellStart"/>
             <w:r>
-              <w:t>SOLPST_IN</w:t>
+              <w:t>SOLPST_</w:t>
+            </w:r>
+            <w:r>
+              <w:t>OUT</w:t>
             </w:r>
             <w:proofErr w:type="spellEnd"/>
           </w:p>
@@ -842,7 +848,7 @@
       <w:tr>
         <w:tc>
           <w:tcPr>
-            <w:tcW w:w="4062" w:type="dxa"/>
+            <w:tcW w:w="4247" w:type="dxa"/>
           </w:tcPr>
           <w:p>
             <w:pPr>
@@ -850,7 +856,7 @@
               <w:ind w:left="0"/>
             </w:pPr>
             <w:r>
-              <w:t>Total Organic Carbon (into reach)</w:t>
+              <w:t>Dissolved Organic Carbon (into reach)</w:t>
             </w:r>
           </w:p>
         </w:tc>
@@ -864,7 +870,7 @@
               <w:ind w:left="0"/>
             </w:pPr>
             <w:r>
-              <w:t>35</w:t>
+              <w:t>33</w:t>
             </w:r>
           </w:p>
         </w:tc>
@@ -879,7 +885,7 @@
             </w:pPr>
             <w:proofErr w:type="spellStart"/>
             <w:r>
-              <w:t>REACTPST</w:t>
+              <w:t>SORPST_IN</w:t>
             </w:r>
             <w:proofErr w:type="spellEnd"/>
           </w:p>
@@ -888,7 +894,7 @@
       <w:tr>
         <w:tc>
           <w:tcPr>
-            <w:tcW w:w="4062" w:type="dxa"/>
+            <w:tcW w:w="4247" w:type="dxa"/>
           </w:tcPr>
           <w:p>
             <w:pPr>
@@ -896,7 +902,7 @@
               <w:ind w:left="0"/>
             </w:pPr>
             <w:r>
-              <w:t>Total Organic Carbon (out of reach)</w:t>
+              <w:t>Dissolved Organic Carbon (out of reach)</w:t>
             </w:r>
           </w:p>
         </w:tc>
@@ -910,7 +916,7 @@
               <w:ind w:left="0"/>
             </w:pPr>
             <w:r>
-              <w:t>36</w:t>
+              <w:t>34</w:t>
             </w:r>
           </w:p>
         </w:tc>
@@ -925,6 +931,98 @@
             </w:pPr>
             <w:proofErr w:type="spellStart"/>
             <w:r>
+              <w:t>SORPST_OUT</w:t>
+            </w:r>
+            <w:proofErr w:type="spellEnd"/>
+          </w:p>
+        </w:tc>
+      </w:tr>
+      <w:tr>
+        <w:tc>
+          <w:tcPr>
+            <w:tcW w:w="4247" w:type="dxa"/>
+          </w:tcPr>
+          <w:p>
+            <w:pPr>
+              <w:pStyle w:val="ListParagraph"/>
+              <w:ind w:left="0"/>
+            </w:pPr>
+            <w:r>
+              <w:t>Total Organic Carbon (into reach)</w:t>
+            </w:r>
+          </w:p>
+        </w:tc>
+        <w:tc>
+          <w:tcPr>
+            <w:tcW w:w="1878" w:type="dxa"/>
+          </w:tcPr>
+          <w:p>
+            <w:pPr>
+              <w:pStyle w:val="ListParagraph"/>
+              <w:ind w:left="0"/>
+            </w:pPr>
+            <w:r>
+              <w:t>35</w:t>
+            </w:r>
+          </w:p>
+        </w:tc>
+        <w:tc>
+          <w:tcPr>
+            <w:tcW w:w="1890" w:type="dxa"/>
+          </w:tcPr>
+          <w:p>
+            <w:pPr>
+              <w:pStyle w:val="ListParagraph"/>
+              <w:ind w:left="0"/>
+            </w:pPr>
+            <w:proofErr w:type="spellStart"/>
+            <w:r>
+              <w:t>REACTPST</w:t>
+            </w:r>
+            <w:proofErr w:type="spellEnd"/>
+          </w:p>
+        </w:tc>
+      </w:tr>
+      <w:tr>
+        <w:tc>
+          <w:tcPr>
+            <w:tcW w:w="4247" w:type="dxa"/>
+          </w:tcPr>
+          <w:p>
+            <w:pPr>
+              <w:pStyle w:val="ListParagraph"/>
+              <w:ind w:left="0"/>
+            </w:pPr>
+            <w:r>
+              <w:t>Total Organic Carbon (out of reach)</w:t>
+            </w:r>
+          </w:p>
+        </w:tc>
+        <w:tc>
+          <w:tcPr>
+            <w:tcW w:w="1878" w:type="dxa"/>
+          </w:tcPr>
+          <w:p>
+            <w:pPr>
+              <w:pStyle w:val="ListParagraph"/>
+              <w:ind w:left="0"/>
+            </w:pPr>
+            <w:r>
+              <w:t>36</w:t>
+            </w:r>
+          </w:p>
+        </w:tc>
+        <w:tc>
+          <w:tcPr>
+            <w:tcW w:w="1890" w:type="dxa"/>
+          </w:tcPr>
+          <w:p>
+            <w:pPr>
+              <w:pStyle w:val="ListParagraph"/>
+              <w:ind w:left="0"/>
+            </w:pPr>
+            <w:proofErr w:type="spellStart"/>
+            <w:r>
               <w:t>VOLPST</w:t>
             </w:r>
             <w:proofErr w:type="spellEnd"/>
@@ -965,13 +1063,40 @@
     <w:p>
       <w:pPr>
         <w:pStyle w:val="ListParagraph"/>
+      </w:pPr>
+    </w:p>
+    <w:p>
+      <w:pPr>
+        <w:pStyle w:val="ListParagraph"/>
+      </w:pPr>
+    </w:p>
+    <w:p>
+      <w:pPr>
+        <w:pStyle w:val="ListParagraph"/>
         <w:numPr>
           <w:ilvl w:val="0"/>
           <w:numId w:val="1"/>
         </w:numPr>
       </w:pPr>
       <w:r>
-        <w:t>The carbon module can return DOC values in units of milligrams per L (</w:t>
+        <w:t xml:space="preserve">The default for </w:t>
+      </w:r>
+      <w:proofErr w:type="gramStart"/>
+      <w:r>
+        <w:t>all of</w:t>
+      </w:r>
+      <w:proofErr w:type="gramEnd"/>
+      <w:r>
+        <w:t xml:space="preserve"> the parameters above is to return values as loads in kilograms per model time step. However, to aid in calibration t</w:t>
+      </w:r>
+      <w:r>
+        <w:t xml:space="preserve">he carbon module can return DOC </w:t>
+      </w:r>
+      <w:r>
+        <w:t xml:space="preserve">(out of reach, column 34) </w:t>
+      </w:r>
+      <w:r>
+        <w:t>values in units of milligrams per L (</w:t>
       </w:r>
       <w:proofErr w:type="spellStart"/>
       <w:r>
@@ -1013,7 +1138,6 @@
           <w:b/>
           <w:bCs/>
         </w:rPr>
-        <w:lastRenderedPageBreak/>
         <w:t>Wildfire Module Setup</w:t>
       </w:r>
       <w:r>
@@ -1071,10 +1195,7 @@
         </w:numPr>
       </w:pPr>
       <w:r>
-        <w:t>0</w:t>
-      </w:r>
-      <w:r>
-        <w:t xml:space="preserve"> | fire: for wildfire scenarios: 1 fire, 0 </w:t>
+        <w:t xml:space="preserve">0 | fire: for wildfire scenarios: 1 fire, 0 </w:t>
       </w:r>
       <w:proofErr w:type="spellStart"/>
       <w:r>
@@ -1312,7 +1433,23 @@
                 <w:i/>
                 <w:iCs/>
               </w:rPr>
-              <w:t>includes any warm up years.</w:t>
+              <w:t xml:space="preserve">includes any </w:t>
+            </w:r>
+            <w:proofErr w:type="gramStart"/>
+            <w:r>
+              <w:rPr>
+                <w:i/>
+                <w:iCs/>
+              </w:rPr>
+              <w:t>warm up</w:t>
+            </w:r>
+            <w:proofErr w:type="gramEnd"/>
+            <w:r>
+              <w:rPr>
+                <w:i/>
+                <w:iCs/>
+              </w:rPr>
+              <w:t xml:space="preserve"> years.</w:t>
             </w:r>
           </w:p>
         </w:tc>
@@ -1677,10 +1814,18 @@
         <w:t xml:space="preserve">See </w:t>
       </w:r>
       <w:r>
-        <w:t>8-get-lai-change</w:t>
-      </w:r>
-      <w:r>
-        <w:t xml:space="preserve">.R for methods on how to do this. </w:t>
+        <w:t>8-get-lai-</w:t>
+      </w:r>
+      <w:proofErr w:type="gramStart"/>
+      <w:r>
+        <w:t>change</w:t>
+      </w:r>
+      <w:r>
+        <w:t>.R</w:t>
+      </w:r>
+      <w:proofErr w:type="gramEnd"/>
+      <w:r>
+        <w:t xml:space="preserve"> for methods on how to do this. </w:t>
       </w:r>
     </w:p>
     <w:p>
@@ -1692,7 +1837,15 @@
         </w:numPr>
       </w:pPr>
       <w:r>
-        <w:t xml:space="preserve">For the wildfire module the following land use numbers are reserved for the following land use-severity combos where the character code is the modified land use code and the number is the crop cover number.  </w:t>
+        <w:t xml:space="preserve">For the wildfire module the following land use numbers are reserved for the following land use-severity combos where the character code is the modified land use </w:t>
+      </w:r>
+      <w:proofErr w:type="gramStart"/>
+      <w:r>
+        <w:t>code</w:t>
+      </w:r>
+      <w:proofErr w:type="gramEnd"/>
+      <w:r>
+        <w:t xml:space="preserve"> and the number is the crop cover number.  </w:t>
       </w:r>
     </w:p>
     <w:tbl>
@@ -2353,25 +2506,7 @@
           <w:i/>
           <w:iCs/>
         </w:rPr>
-        <w:t>DOC module</w:t>
-      </w:r>
-      <w:r>
-        <w:rPr>
-          <w:b/>
-          <w:bCs/>
-          <w:i/>
-          <w:iCs/>
-        </w:rPr>
-        <w:t xml:space="preserve"> from </w:t>
-      </w:r>
-      <w:r>
-        <w:rPr>
-          <w:b/>
-          <w:bCs/>
-          <w:i/>
-          <w:iCs/>
-        </w:rPr>
-        <w:t>Dr. Du (Du et al., 2020)</w:t>
+        <w:t>DOC module from Dr. Du (Du et al., 2020)</w:t>
       </w:r>
     </w:p>
     <w:p>
@@ -2388,7 +2523,15 @@
         </w:numPr>
       </w:pPr>
       <w:r>
-        <w:t>carbon_para.f90: define all the variables used in organic carbon module.</w:t>
+        <w:t>carbon_</w:t>
+      </w:r>
+      <w:proofErr w:type="gramStart"/>
+      <w:r>
+        <w:t>para.f</w:t>
+      </w:r>
+      <w:proofErr w:type="gramEnd"/>
+      <w:r>
+        <w:t>90: define all the variables used in organic carbon module.</w:t>
       </w:r>
     </w:p>
     <w:p>
@@ -2400,7 +2543,15 @@
         </w:numPr>
       </w:pPr>
       <w:r>
-        <w:t xml:space="preserve">cal_carbon.f90: </w:t>
+        <w:t>cal_</w:t>
+      </w:r>
+      <w:proofErr w:type="gramStart"/>
+      <w:r>
+        <w:t>carbon.f</w:t>
+      </w:r>
+      <w:proofErr w:type="gramEnd"/>
+      <w:r>
+        <w:t xml:space="preserve">90: </w:t>
       </w:r>
       <w:proofErr w:type="spellStart"/>
       <w:r>
@@ -2434,9 +2585,14 @@
       </w:pPr>
       <w:proofErr w:type="spellStart"/>
       <w:r>
-        <w:t>allocate_parms.f</w:t>
+        <w:t>allocate_</w:t>
+      </w:r>
+      <w:proofErr w:type="gramStart"/>
+      <w:r>
+        <w:t>parms.f</w:t>
       </w:r>
       <w:proofErr w:type="spellEnd"/>
+      <w:proofErr w:type="gramEnd"/>
       <w:r>
         <w:t xml:space="preserve"> </w:t>
       </w:r>
@@ -2485,10 +2641,12 @@
         <w:t>(Line 57): modified to include 2 variables (</w:t>
       </w:r>
       <w:proofErr w:type="spellStart"/>
+      <w:proofErr w:type="gramStart"/>
       <w:r>
         <w:t>DOC,POC</w:t>
       </w:r>
       <w:proofErr w:type="spellEnd"/>
+      <w:proofErr w:type="gramEnd"/>
       <w:r>
         <w:t>) for routing in array '</w:t>
       </w:r>
@@ -2530,7 +2688,15 @@
         </w:numPr>
       </w:pPr>
       <w:r>
-        <w:t>(Line 1380): add 1 variables (</w:t>
+        <w:t xml:space="preserve">(Line 1380): add 1 </w:t>
+      </w:r>
+      <w:proofErr w:type="gramStart"/>
+      <w:r>
+        <w:t>variables</w:t>
+      </w:r>
+      <w:proofErr w:type="gramEnd"/>
+      <w:r>
+        <w:t xml:space="preserve"> (</w:t>
       </w:r>
       <w:proofErr w:type="spellStart"/>
       <w:r>
@@ -2553,10 +2719,12 @@
         <w:t>(Line 1388): add 2 variables (</w:t>
       </w:r>
       <w:proofErr w:type="spellStart"/>
+      <w:proofErr w:type="gramStart"/>
       <w:r>
         <w:t>POC,DOC</w:t>
       </w:r>
       <w:proofErr w:type="spellEnd"/>
+      <w:proofErr w:type="gramEnd"/>
       <w:r>
         <w:t>) for calculating carbon lag in surface runoff</w:t>
       </w:r>
@@ -2574,10 +2742,12 @@
         <w:t>(Line 1891-1903): allocate the size of the carbon variables defined in '</w:t>
       </w:r>
       <w:proofErr w:type="spellStart"/>
+      <w:proofErr w:type="gramStart"/>
       <w:r>
         <w:t>modparm.f</w:t>
       </w:r>
       <w:proofErr w:type="spellEnd"/>
+      <w:proofErr w:type="gramEnd"/>
       <w:r>
         <w:t>'</w:t>
       </w:r>
@@ -2591,10 +2761,12 @@
         </w:numPr>
       </w:pPr>
       <w:proofErr w:type="spellStart"/>
+      <w:proofErr w:type="gramStart"/>
       <w:r>
         <w:t>main.f</w:t>
       </w:r>
       <w:proofErr w:type="spellEnd"/>
+      <w:proofErr w:type="gramEnd"/>
       <w:r>
         <w:t xml:space="preserve"> </w:t>
       </w:r>
@@ -2608,7 +2780,15 @@
         </w:numPr>
       </w:pPr>
       <w:r>
-        <w:t>(Line 80): call subroutine 'cal_carbon.f90' for parameter calibration in SWAT-CUP</w:t>
+        <w:t>(Line 80): call subroutine 'cal_</w:t>
+      </w:r>
+      <w:proofErr w:type="gramStart"/>
+      <w:r>
+        <w:t>carbon.f</w:t>
+      </w:r>
+      <w:proofErr w:type="gramEnd"/>
+      <w:r>
+        <w:t>90' for parameter calibration in SWAT-CUP</w:t>
       </w:r>
     </w:p>
     <w:p>
@@ -2620,10 +2800,12 @@
         </w:numPr>
       </w:pPr>
       <w:proofErr w:type="spellStart"/>
+      <w:proofErr w:type="gramStart"/>
       <w:r>
         <w:t>gwmod.f</w:t>
       </w:r>
       <w:proofErr w:type="spellEnd"/>
+      <w:proofErr w:type="gramEnd"/>
       <w:r>
         <w:t xml:space="preserve"> </w:t>
       </w:r>
@@ -2669,10 +2851,12 @@
         </w:numPr>
       </w:pPr>
       <w:proofErr w:type="spellStart"/>
+      <w:proofErr w:type="gramStart"/>
       <w:r>
         <w:t>rtout.f</w:t>
       </w:r>
       <w:proofErr w:type="spellEnd"/>
+      <w:proofErr w:type="gramEnd"/>
       <w:r>
         <w:t xml:space="preserve"> </w:t>
       </w:r>
@@ -2686,7 +2870,15 @@
         </w:numPr>
       </w:pPr>
       <w:r>
-        <w:t>(Line 272) :use '</w:t>
+        <w:t>(Line 272</w:t>
+      </w:r>
+      <w:proofErr w:type="gramStart"/>
+      <w:r>
+        <w:t>) :use</w:t>
+      </w:r>
+      <w:proofErr w:type="gramEnd"/>
+      <w:r>
+        <w:t xml:space="preserve"> '</w:t>
       </w:r>
       <w:proofErr w:type="spellStart"/>
       <w:r>
@@ -2745,10 +2937,12 @@
         <w:t>!!</w:t>
       </w:r>
       <w:proofErr w:type="spellStart"/>
+      <w:proofErr w:type="gramStart"/>
       <w:r>
         <w:t>Note:the</w:t>
       </w:r>
       <w:proofErr w:type="spellEnd"/>
+      <w:proofErr w:type="gramEnd"/>
       <w:r>
         <w:t xml:space="preserve"> </w:t>
       </w:r>
@@ -2778,10 +2972,12 @@
         </w:numPr>
       </w:pPr>
       <w:proofErr w:type="spellStart"/>
+      <w:proofErr w:type="gramStart"/>
       <w:r>
         <w:t>rchday.f</w:t>
       </w:r>
       <w:proofErr w:type="spellEnd"/>
+      <w:proofErr w:type="gramEnd"/>
       <w:r>
         <w:t xml:space="preserve"> </w:t>
       </w:r>
@@ -2795,7 +2991,15 @@
         </w:numPr>
       </w:pPr>
       <w:r>
-        <w:t>(Line 102 and 164-172):assign daily output values for organic carbon module</w:t>
+        <w:t>(Line 102 and 164-172</w:t>
+      </w:r>
+      <w:proofErr w:type="gramStart"/>
+      <w:r>
+        <w:t>):assign</w:t>
+      </w:r>
+      <w:proofErr w:type="gramEnd"/>
+      <w:r>
+        <w:t xml:space="preserve"> daily output values for organic carbon module</w:t>
       </w:r>
     </w:p>
     <w:p>
@@ -2807,10 +3011,12 @@
         </w:numPr>
       </w:pPr>
       <w:proofErr w:type="spellStart"/>
+      <w:proofErr w:type="gramStart"/>
       <w:r>
         <w:t>rchmon.f</w:t>
       </w:r>
       <w:proofErr w:type="spellEnd"/>
+      <w:proofErr w:type="gramEnd"/>
       <w:r>
         <w:t xml:space="preserve"> </w:t>
       </w:r>
@@ -2824,7 +3030,15 @@
         </w:numPr>
       </w:pPr>
       <w:r>
-        <w:t>(Line 112 and 178-185):assign monthly output values for carbon module</w:t>
+        <w:t>(Line 112 and 178-185</w:t>
+      </w:r>
+      <w:proofErr w:type="gramStart"/>
+      <w:r>
+        <w:t>):assign</w:t>
+      </w:r>
+      <w:proofErr w:type="gramEnd"/>
+      <w:r>
+        <w:t xml:space="preserve"> monthly output values for carbon module</w:t>
       </w:r>
     </w:p>
     <w:p>
@@ -2836,10 +3050,12 @@
         </w:numPr>
       </w:pPr>
       <w:proofErr w:type="spellStart"/>
+      <w:proofErr w:type="gramStart"/>
       <w:r>
         <w:t>rchyr.f</w:t>
       </w:r>
       <w:proofErr w:type="spellEnd"/>
+      <w:proofErr w:type="gramEnd"/>
       <w:r>
         <w:t xml:space="preserve"> </w:t>
       </w:r>
@@ -2853,7 +3069,15 @@
         </w:numPr>
       </w:pPr>
       <w:r>
-        <w:t>(Line 109 and 181-188):assign yearly output values for carbon module</w:t>
+        <w:t>(Line 109 and 181-188</w:t>
+      </w:r>
+      <w:proofErr w:type="gramStart"/>
+      <w:r>
+        <w:t>):assign</w:t>
+      </w:r>
+      <w:proofErr w:type="gramEnd"/>
+      <w:r>
+        <w:t xml:space="preserve"> yearly output values for carbon module</w:t>
       </w:r>
     </w:p>
     <w:p>
@@ -2865,10 +3089,12 @@
         </w:numPr>
       </w:pPr>
       <w:proofErr w:type="spellStart"/>
+      <w:proofErr w:type="gramStart"/>
       <w:r>
         <w:t>watqual.f</w:t>
       </w:r>
       <w:proofErr w:type="spellEnd"/>
+      <w:proofErr w:type="gramEnd"/>
       <w:r>
         <w:t xml:space="preserve">: </w:t>
       </w:r>
@@ -2882,7 +3108,15 @@
         </w:numPr>
       </w:pPr>
       <w:r>
-        <w:t>(Line 221) : use '</w:t>
+        <w:t>(Line 221</w:t>
+      </w:r>
+      <w:proofErr w:type="gramStart"/>
+      <w:r>
+        <w:t>) :</w:t>
+      </w:r>
+      <w:proofErr w:type="gramEnd"/>
+      <w:r>
+        <w:t xml:space="preserve"> use '</w:t>
       </w:r>
       <w:proofErr w:type="spellStart"/>
       <w:r>
@@ -2971,9 +3205,14 @@
       </w:pPr>
       <w:proofErr w:type="spellStart"/>
       <w:r>
-        <w:t>sim_initday.f</w:t>
+        <w:t>sim_</w:t>
+      </w:r>
+      <w:proofErr w:type="gramStart"/>
+      <w:r>
+        <w:t>initday.f</w:t>
       </w:r>
       <w:proofErr w:type="spellEnd"/>
+      <w:proofErr w:type="gramEnd"/>
       <w:r>
         <w:t xml:space="preserve">: </w:t>
       </w:r>
@@ -2987,7 +3226,15 @@
         </w:numPr>
       </w:pPr>
       <w:r>
-        <w:t>(Line 251 - 264) : initialize the value of new carbon transport variables to zero</w:t>
+        <w:t>(Line 251 - 264</w:t>
+      </w:r>
+      <w:proofErr w:type="gramStart"/>
+      <w:r>
+        <w:t>) :</w:t>
+      </w:r>
+      <w:proofErr w:type="gramEnd"/>
+      <w:r>
+        <w:t xml:space="preserve"> initialize the value of new carbon transport variables to zero</w:t>
       </w:r>
     </w:p>
     <w:p>
@@ -3033,10 +3280,12 @@
         </w:rPr>
       </w:pPr>
       <w:proofErr w:type="spellStart"/>
+      <w:proofErr w:type="gramStart"/>
       <w:r>
         <w:t>virtual.f</w:t>
       </w:r>
       <w:proofErr w:type="spellEnd"/>
+      <w:proofErr w:type="gramEnd"/>
     </w:p>
     <w:p>
       <w:pPr>
@@ -3111,7 +3360,15 @@
         </w:numPr>
       </w:pPr>
       <w:r>
-        <w:t>NCsed_leach.f90 (orgncswat2)</w:t>
+        <w:t>NCsed_</w:t>
+      </w:r>
+      <w:proofErr w:type="gramStart"/>
+      <w:r>
+        <w:t>leach.f</w:t>
+      </w:r>
+      <w:proofErr w:type="gramEnd"/>
+      <w:r>
+        <w:t>90 (orgncswat2)</w:t>
       </w:r>
     </w:p>
     <w:p>
@@ -3227,10 +3484,7 @@
         </w:numPr>
       </w:pPr>
       <w:r>
-        <w:t xml:space="preserve">(Line 195 to 237) extract and calculate total DOC and TOC from existing </w:t>
-      </w:r>
-      <w:r>
-        <w:t>calculations</w:t>
+        <w:t>(Line 195 to 237) extract and calculate total DOC and TOC from existing calculations</w:t>
       </w:r>
     </w:p>
     <w:p>
@@ -3242,11 +3496,13 @@
         </w:numPr>
       </w:pPr>
       <w:proofErr w:type="spellStart"/>
+      <w:proofErr w:type="gramStart"/>
       <w:r>
         <w:lastRenderedPageBreak/>
         <w:t>substor.f</w:t>
       </w:r>
       <w:proofErr w:type="spellEnd"/>
+      <w:proofErr w:type="gramEnd"/>
     </w:p>
     <w:p>
       <w:pPr>
@@ -3313,10 +3569,12 @@
         </w:numPr>
       </w:pPr>
       <w:proofErr w:type="spellStart"/>
+      <w:proofErr w:type="gramStart"/>
       <w:r>
         <w:t>surfstor.f</w:t>
       </w:r>
       <w:proofErr w:type="spellEnd"/>
+      <w:proofErr w:type="gramEnd"/>
     </w:p>
     <w:p>
       <w:pPr>
@@ -3431,10 +3689,12 @@
         </w:numPr>
       </w:pPr>
       <w:proofErr w:type="spellStart"/>
+      <w:proofErr w:type="gramStart"/>
       <w:r>
         <w:t>subbasin.f</w:t>
       </w:r>
       <w:proofErr w:type="spellEnd"/>
+      <w:proofErr w:type="gramEnd"/>
     </w:p>
     <w:p>
       <w:pPr>
@@ -3567,7 +3827,15 @@
         </w:numPr>
       </w:pPr>
       <w:r>
-        <w:t>Add ‘wild_fire.f90’ subroutine</w:t>
+        <w:t>Add ‘wild_</w:t>
+      </w:r>
+      <w:proofErr w:type="gramStart"/>
+      <w:r>
+        <w:t>fire.f</w:t>
+      </w:r>
+      <w:proofErr w:type="gramEnd"/>
+      <w:r>
+        <w:t>90’ subroutine</w:t>
       </w:r>
     </w:p>
     <w:p>
@@ -3579,7 +3847,15 @@
         </w:numPr>
       </w:pPr>
       <w:r>
-        <w:t>Add ‘read_fire.f90' subroutine</w:t>
+        <w:t>Add ‘read_</w:t>
+      </w:r>
+      <w:proofErr w:type="gramStart"/>
+      <w:r>
+        <w:t>fire.f</w:t>
+      </w:r>
+      <w:proofErr w:type="gramEnd"/>
+      <w:r>
+        <w:t>90' subroutine</w:t>
       </w:r>
     </w:p>
     <w:p>
@@ -3596,10 +3872,12 @@
         </w:numPr>
       </w:pPr>
       <w:proofErr w:type="spellStart"/>
+      <w:proofErr w:type="gramStart"/>
       <w:r>
         <w:t>subbasin.f</w:t>
       </w:r>
       <w:proofErr w:type="spellEnd"/>
+      <w:proofErr w:type="gramEnd"/>
     </w:p>
     <w:p>
       <w:pPr>
@@ -3655,7 +3933,15 @@
       </w:r>
       <w:proofErr w:type="spellEnd"/>
       <w:r>
-        <w:t>, M. (2020). Hydro-climate and biogeochemical processes control watershed organic carbon inflows: Development of an in-stream organic carbon module coupled with a process-based hydrologic model. Science of The Total Environment, 718, 137281. https://doi.org/10.1016/j.scitotenv.2020.137281</w:t>
+        <w:t xml:space="preserve">, M. (2020). </w:t>
+      </w:r>
+      <w:proofErr w:type="gramStart"/>
+      <w:r>
+        <w:t>Hydro-climate</w:t>
+      </w:r>
+      <w:proofErr w:type="gramEnd"/>
+      <w:r>
+        <w:t xml:space="preserve"> and biogeochemical processes control watershed organic carbon inflows: Development of an in-stream organic carbon module coupled with a process-based hydrologic model. Science of The Total Environment, 718, 137281. https://doi.org/10.1016/j.scitotenv.2020.137281</w:t>
       </w:r>
     </w:p>
     <w:p>

</xml_diff>